<commit_message>
doc and todo updated
</commit_message>
<xml_diff>
--- a/docs/Theme_Doc_2.0.docx
+++ b/docs/Theme_Doc_2.0.docx
@@ -44,7 +44,7 @@
           <w:shd w:val="clear" w:color="auto" w:fill="FFFFFF"/>
           <w:lang w:val="en-US"/>
         </w:rPr>
-        <w:t>-Dev</w:t>
+        <w:t>.0</w:t>
       </w:r>
       <w:r>
         <w:rPr>
@@ -56,7 +56,44 @@
           <w:shd w:val="clear" w:color="auto" w:fill="FFFFFF"/>
           <w:lang w:val="en-US"/>
         </w:rPr>
+        <w:t>-Dev</w:t>
+      </w:r>
+      <w:r>
+        <w:rPr>
+          <w:rStyle w:val="normaltextrun"/>
+          <w:rFonts w:ascii="Arial" w:hAnsi="Arial" w:cs="Arial"/>
+          <w:b/>
+          <w:bCs/>
+          <w:color w:val="316F85"/>
+          <w:shd w:val="clear" w:color="auto" w:fill="FFFFFF"/>
+          <w:lang w:val="en-US"/>
+        </w:rPr>
         <w:t xml:space="preserve"> Documentation</w:t>
+      </w:r>
+    </w:p>
+    <w:p>
+      <w:pPr>
+        <w:rPr>
+          <w:rStyle w:val="normaltextrun"/>
+          <w:rFonts w:ascii="Arial" w:hAnsi="Arial" w:cs="Arial"/>
+          <w:b/>
+          <w:bCs/>
+          <w:color w:val="316F85"/>
+          <w:shd w:val="clear" w:color="auto" w:fill="FFFFFF"/>
+          <w:lang w:val="en-US"/>
+        </w:rPr>
+      </w:pPr>
+      <w:r>
+        <w:rPr>
+          <w:rStyle w:val="normaltextrun"/>
+          <w:rFonts w:ascii="Arial" w:hAnsi="Arial" w:cs="Arial"/>
+          <w:b/>
+          <w:bCs/>
+          <w:color w:val="316F85"/>
+          <w:shd w:val="clear" w:color="auto" w:fill="FFFFFF"/>
+          <w:lang w:val="en-US"/>
+        </w:rPr>
+        <w:t>Starter Usage:</w:t>
       </w:r>
     </w:p>
     <w:p>
@@ -4201,6 +4238,7 @@
                 <w:szCs w:val="14"/>
                 <w:lang w:val="en-US"/>
               </w:rPr>
+              <w:lastRenderedPageBreak/>
               <w:t>--popper</w:t>
             </w:r>
           </w:p>
@@ -4237,6 +4275,7 @@
                 <w:szCs w:val="14"/>
                 <w:lang w:val="en-US"/>
               </w:rPr>
+              <w:lastRenderedPageBreak/>
               <w:t>Compile Popper.</w:t>
             </w:r>
           </w:p>
@@ -4286,7 +4325,6 @@
                 <w:szCs w:val="14"/>
                 <w:lang w:val="en-US"/>
               </w:rPr>
-              <w:lastRenderedPageBreak/>
               <w:t>--tether</w:t>
             </w:r>
           </w:p>
@@ -4323,7 +4361,6 @@
                 <w:szCs w:val="14"/>
                 <w:lang w:val="en-US"/>
               </w:rPr>
-              <w:lastRenderedPageBreak/>
               <w:t>Compile Tether.</w:t>
             </w:r>
           </w:p>
@@ -5824,6 +5861,7 @@
           <w:shd w:val="clear" w:color="auto" w:fill="FFFFFF"/>
           <w:lang w:val="en-US"/>
         </w:rPr>
+        <w:lastRenderedPageBreak/>
         <w:t>Image</w:t>
       </w:r>
       <w:r>
@@ -5866,7 +5904,6 @@
           <w:shd w:val="clear" w:color="auto" w:fill="FFFFFF"/>
           <w:lang w:val="en-US"/>
         </w:rPr>
-        <w:lastRenderedPageBreak/>
         <w:tab/>
       </w:r>
       <w:r>
@@ -6437,7 +6474,7 @@
           <w:shd w:val="clear" w:color="auto" w:fill="FFFFFF"/>
           <w:lang w:val="en-US"/>
         </w:rPr>
-        <w:t>[commands]</w:t>
+        <w:t>[commands] [</w:t>
       </w:r>
       <w:r>
         <w:rPr>
@@ -6449,7 +6486,7 @@
           <w:shd w:val="clear" w:color="auto" w:fill="FFFFFF"/>
           <w:lang w:val="en-US"/>
         </w:rPr>
-        <w:t xml:space="preserve"> </w:t>
+        <w:t>--key</w:t>
       </w:r>
       <w:r>
         <w:rPr>
@@ -6461,7 +6498,7 @@
           <w:shd w:val="clear" w:color="auto" w:fill="FFFFFF"/>
           <w:lang w:val="en-US"/>
         </w:rPr>
-        <w:t>[</w:t>
+        <w:t>]</w:t>
       </w:r>
       <w:r>
         <w:rPr>
@@ -6473,19 +6510,7 @@
           <w:shd w:val="clear" w:color="auto" w:fill="FFFFFF"/>
           <w:lang w:val="en-US"/>
         </w:rPr>
-        <w:t>--key</w:t>
-      </w:r>
-      <w:r>
-        <w:rPr>
-          <w:rStyle w:val="normaltextrun"/>
-          <w:rFonts w:ascii="Arial" w:hAnsi="Arial" w:cs="Arial"/>
-          <w:color w:val="316F85"/>
-          <w:sz w:val="18"/>
-          <w:szCs w:val="18"/>
-          <w:shd w:val="clear" w:color="auto" w:fill="FFFFFF"/>
-          <w:lang w:val="en-US"/>
-        </w:rPr>
-        <w:t>]</w:t>
+        <w:t xml:space="preserve"> [--dest] [location]</w:t>
       </w:r>
     </w:p>
     <w:tbl>
@@ -6595,7 +6620,21 @@
                 <w:sz w:val="14"/>
                 <w:szCs w:val="14"/>
               </w:rPr>
-              <w:t>ompileIcon [--key]</w:t>
+              <w:t>ompileIcon</w:t>
+            </w:r>
+            <w:r>
+              <w:rPr>
+                <w:sz w:val="14"/>
+                <w:szCs w:val="14"/>
+              </w:rPr>
+              <w:t>s</w:t>
+            </w:r>
+            <w:r>
+              <w:rPr>
+                <w:sz w:val="14"/>
+                <w:szCs w:val="14"/>
+              </w:rPr>
+              <w:t xml:space="preserve"> [--key]</w:t>
             </w:r>
             <w:r>
               <w:rPr>
@@ -6642,6 +6681,13 @@
                 <w:lang w:val="en-US"/>
               </w:rPr>
             </w:pPr>
+            <w:r>
+              <w:rPr>
+                <w:sz w:val="14"/>
+                <w:szCs w:val="14"/>
+              </w:rPr>
+              <w:t xml:space="preserve">Compile multiple key and move it on multiple destination if set. </w:t>
+            </w:r>
           </w:p>
         </w:tc>
       </w:tr>
@@ -6657,85 +6703,93 @@
                 <w:rFonts w:ascii="Arial" w:hAnsi="Arial" w:cs="Arial"/>
                 <w:sz w:val="14"/>
                 <w:szCs w:val="14"/>
-                <w:lang w:val="en-US"/>
-              </w:rPr>
-            </w:pPr>
-          </w:p>
-          <w:p>
-            <w:pPr>
-              <w:jc w:val="center"/>
-              <w:rPr>
-                <w:rFonts w:ascii="Arial" w:hAnsi="Arial" w:cs="Arial"/>
-                <w:sz w:val="14"/>
-                <w:szCs w:val="14"/>
-                <w:lang w:val="en-US"/>
-              </w:rPr>
-            </w:pPr>
-            <w:r>
-              <w:rPr>
-                <w:rFonts w:ascii="Arial" w:hAnsi="Arial" w:cs="Arial"/>
-                <w:sz w:val="14"/>
-                <w:szCs w:val="14"/>
-                <w:lang w:val="en-US"/>
-              </w:rPr>
-              <w:t>--bootstrap</w:t>
-            </w:r>
-          </w:p>
-          <w:p>
-            <w:pPr>
-              <w:jc w:val="center"/>
-              <w:rPr>
-                <w:rFonts w:ascii="Arial" w:hAnsi="Arial" w:cs="Arial"/>
-                <w:sz w:val="14"/>
-                <w:szCs w:val="14"/>
-                <w:lang w:val="en-US"/>
-              </w:rPr>
-            </w:pPr>
-          </w:p>
-        </w:tc>
-        <w:tc>
-          <w:tcPr>
-            <w:tcW w:w="4675" w:type="dxa"/>
-          </w:tcPr>
-          <w:p>
-            <w:pPr>
-              <w:jc w:val="center"/>
-              <w:rPr>
-                <w:rFonts w:ascii="Arial" w:hAnsi="Arial" w:cs="Arial"/>
-                <w:sz w:val="14"/>
-                <w:szCs w:val="14"/>
-                <w:lang w:val="en-US"/>
-              </w:rPr>
-            </w:pPr>
-          </w:p>
-          <w:p>
-            <w:pPr>
-              <w:jc w:val="center"/>
-              <w:rPr>
-                <w:rFonts w:ascii="Arial" w:hAnsi="Arial" w:cs="Arial"/>
-                <w:sz w:val="14"/>
-                <w:szCs w:val="14"/>
-                <w:lang w:val="en-US"/>
-              </w:rPr>
-            </w:pPr>
-            <w:r>
-              <w:rPr>
-                <w:rFonts w:ascii="Arial" w:hAnsi="Arial" w:cs="Arial"/>
-                <w:sz w:val="14"/>
-                <w:szCs w:val="14"/>
-                <w:lang w:val="en-US"/>
-              </w:rPr>
-              <w:t xml:space="preserve">Compile </w:t>
-            </w:r>
-            <w:r>
-              <w:rPr>
-                <w:rFonts w:ascii="Arial" w:hAnsi="Arial" w:cs="Arial"/>
-                <w:sz w:val="14"/>
-                <w:szCs w:val="14"/>
-                <w:lang w:val="en-US"/>
-              </w:rPr>
-              <w:t xml:space="preserve">bootstrap </w:t>
-            </w:r>
+              </w:rPr>
+            </w:pPr>
+          </w:p>
+          <w:p>
+            <w:pPr>
+              <w:jc w:val="center"/>
+              <w:rPr>
+                <w:rFonts w:ascii="Arial" w:hAnsi="Arial" w:cs="Arial"/>
+                <w:sz w:val="14"/>
+                <w:szCs w:val="14"/>
+              </w:rPr>
+            </w:pPr>
+            <w:r>
+              <w:rPr>
+                <w:rFonts w:ascii="Arial" w:hAnsi="Arial" w:cs="Arial"/>
+                <w:sz w:val="14"/>
+                <w:szCs w:val="14"/>
+              </w:rPr>
+              <w:t>--dest location</w:t>
+            </w:r>
+          </w:p>
+        </w:tc>
+        <w:tc>
+          <w:tcPr>
+            <w:tcW w:w="4675" w:type="dxa"/>
+          </w:tcPr>
+          <w:p>
+            <w:pPr>
+              <w:jc w:val="center"/>
+              <w:rPr>
+                <w:rFonts w:ascii="Arial" w:hAnsi="Arial" w:cs="Arial"/>
+                <w:sz w:val="14"/>
+                <w:szCs w:val="14"/>
+                <w:lang w:val="en-US"/>
+              </w:rPr>
+            </w:pPr>
+          </w:p>
+          <w:p>
+            <w:pPr>
+              <w:jc w:val="center"/>
+              <w:rPr>
+                <w:rFonts w:ascii="Arial" w:hAnsi="Arial" w:cs="Arial"/>
+                <w:sz w:val="14"/>
+                <w:szCs w:val="14"/>
+                <w:lang w:val="en-US"/>
+              </w:rPr>
+            </w:pPr>
+            <w:r>
+              <w:rPr>
+                <w:rFonts w:ascii="Arial" w:hAnsi="Arial" w:cs="Arial"/>
+                <w:sz w:val="14"/>
+                <w:szCs w:val="14"/>
+                <w:lang w:val="en-US"/>
+              </w:rPr>
+              <w:t>Compile on location</w:t>
+            </w:r>
+          </w:p>
+          <w:p>
+            <w:pPr>
+              <w:jc w:val="center"/>
+              <w:rPr>
+                <w:rFonts w:ascii="Arial" w:hAnsi="Arial" w:cs="Arial"/>
+                <w:sz w:val="14"/>
+                <w:szCs w:val="14"/>
+                <w:lang w:val="en-US"/>
+              </w:rPr>
+            </w:pPr>
+            <w:r>
+              <w:rPr>
+                <w:rFonts w:ascii="Arial" w:hAnsi="Arial" w:cs="Arial"/>
+                <w:sz w:val="14"/>
+                <w:szCs w:val="14"/>
+                <w:lang w:val="en-US"/>
+              </w:rPr>
+              <w:t>Note: bootstrap icon module is set to /fonts, make sure folder is within the reach of bootstrap-icon CSS.</w:t>
+            </w:r>
+          </w:p>
+          <w:p>
+            <w:pPr>
+              <w:jc w:val="center"/>
+              <w:rPr>
+                <w:rFonts w:ascii="Arial" w:hAnsi="Arial" w:cs="Arial"/>
+                <w:sz w:val="14"/>
+                <w:szCs w:val="14"/>
+                <w:lang w:val="en-US"/>
+              </w:rPr>
+            </w:pPr>
           </w:p>
         </w:tc>
       </w:tr>
@@ -6772,6 +6826,100 @@
                 <w:szCs w:val="14"/>
                 <w:lang w:val="en-US"/>
               </w:rPr>
+              <w:t>--bootstrap</w:t>
+            </w:r>
+          </w:p>
+          <w:p>
+            <w:pPr>
+              <w:jc w:val="center"/>
+              <w:rPr>
+                <w:rFonts w:ascii="Arial" w:hAnsi="Arial" w:cs="Arial"/>
+                <w:sz w:val="14"/>
+                <w:szCs w:val="14"/>
+                <w:lang w:val="en-US"/>
+              </w:rPr>
+            </w:pPr>
+          </w:p>
+        </w:tc>
+        <w:tc>
+          <w:tcPr>
+            <w:tcW w:w="4675" w:type="dxa"/>
+          </w:tcPr>
+          <w:p>
+            <w:pPr>
+              <w:jc w:val="center"/>
+              <w:rPr>
+                <w:rFonts w:ascii="Arial" w:hAnsi="Arial" w:cs="Arial"/>
+                <w:sz w:val="14"/>
+                <w:szCs w:val="14"/>
+                <w:lang w:val="en-US"/>
+              </w:rPr>
+            </w:pPr>
+          </w:p>
+          <w:p>
+            <w:pPr>
+              <w:jc w:val="center"/>
+              <w:rPr>
+                <w:rFonts w:ascii="Arial" w:hAnsi="Arial" w:cs="Arial"/>
+                <w:sz w:val="14"/>
+                <w:szCs w:val="14"/>
+                <w:lang w:val="en-US"/>
+              </w:rPr>
+            </w:pPr>
+            <w:r>
+              <w:rPr>
+                <w:rFonts w:ascii="Arial" w:hAnsi="Arial" w:cs="Arial"/>
+                <w:sz w:val="14"/>
+                <w:szCs w:val="14"/>
+                <w:lang w:val="en-US"/>
+              </w:rPr>
+              <w:t xml:space="preserve">Compile </w:t>
+            </w:r>
+            <w:r>
+              <w:rPr>
+                <w:rFonts w:ascii="Arial" w:hAnsi="Arial" w:cs="Arial"/>
+                <w:sz w:val="14"/>
+                <w:szCs w:val="14"/>
+                <w:lang w:val="en-US"/>
+              </w:rPr>
+              <w:t xml:space="preserve">bootstrap </w:t>
+            </w:r>
+          </w:p>
+        </w:tc>
+      </w:tr>
+      <w:tr>
+        <w:tc>
+          <w:tcPr>
+            <w:tcW w:w="4675" w:type="dxa"/>
+          </w:tcPr>
+          <w:p>
+            <w:pPr>
+              <w:jc w:val="center"/>
+              <w:rPr>
+                <w:rFonts w:ascii="Arial" w:hAnsi="Arial" w:cs="Arial"/>
+                <w:sz w:val="14"/>
+                <w:szCs w:val="14"/>
+                <w:lang w:val="en-US"/>
+              </w:rPr>
+            </w:pPr>
+          </w:p>
+          <w:p>
+            <w:pPr>
+              <w:jc w:val="center"/>
+              <w:rPr>
+                <w:rFonts w:ascii="Arial" w:hAnsi="Arial" w:cs="Arial"/>
+                <w:sz w:val="14"/>
+                <w:szCs w:val="14"/>
+                <w:lang w:val="en-US"/>
+              </w:rPr>
+            </w:pPr>
+            <w:r>
+              <w:rPr>
+                <w:rFonts w:ascii="Arial" w:hAnsi="Arial" w:cs="Arial"/>
+                <w:sz w:val="14"/>
+                <w:szCs w:val="14"/>
+                <w:lang w:val="en-US"/>
+              </w:rPr>
               <w:t>--fontawesome</w:t>
             </w:r>
           </w:p>
@@ -6820,6 +6968,134 @@
                 <w:lang w:val="en-US"/>
               </w:rPr>
               <w:t>Compile fontawesome</w:t>
+            </w:r>
+          </w:p>
+        </w:tc>
+      </w:tr>
+      <w:tr>
+        <w:tc>
+          <w:tcPr>
+            <w:tcW w:w="4675" w:type="dxa"/>
+          </w:tcPr>
+          <w:p>
+            <w:pPr>
+              <w:jc w:val="center"/>
+              <w:rPr>
+                <w:rFonts w:ascii="Arial" w:hAnsi="Arial" w:cs="Arial"/>
+                <w:sz w:val="14"/>
+                <w:szCs w:val="14"/>
+                <w:lang w:val="en-US"/>
+              </w:rPr>
+            </w:pPr>
+            <w:r>
+              <w:rPr>
+                <w:rFonts w:ascii="Arial" w:hAnsi="Arial" w:cs="Arial"/>
+                <w:sz w:val="14"/>
+                <w:szCs w:val="14"/>
+                <w:lang w:val="en-US"/>
+              </w:rPr>
+              <w:t>Multi Key and Multi Dest</w:t>
+            </w:r>
+          </w:p>
+        </w:tc>
+        <w:tc>
+          <w:tcPr>
+            <w:tcW w:w="4675" w:type="dxa"/>
+          </w:tcPr>
+          <w:p>
+            <w:pPr>
+              <w:jc w:val="center"/>
+              <w:rPr>
+                <w:rFonts w:ascii="Arial" w:hAnsi="Arial" w:cs="Arial"/>
+                <w:sz w:val="14"/>
+                <w:szCs w:val="14"/>
+                <w:lang w:val="en-US"/>
+              </w:rPr>
+            </w:pPr>
+          </w:p>
+        </w:tc>
+      </w:tr>
+      <w:tr>
+        <w:tc>
+          <w:tcPr>
+            <w:tcW w:w="4675" w:type="dxa"/>
+          </w:tcPr>
+          <w:p>
+            <w:pPr>
+              <w:jc w:val="center"/>
+              <w:rPr>
+                <w:rFonts w:ascii="Arial" w:hAnsi="Arial" w:cs="Arial"/>
+                <w:sz w:val="14"/>
+                <w:szCs w:val="14"/>
+                <w:lang w:val="en-US"/>
+              </w:rPr>
+            </w:pPr>
+          </w:p>
+          <w:p>
+            <w:pPr>
+              <w:jc w:val="center"/>
+              <w:rPr>
+                <w:rFonts w:ascii="Arial" w:hAnsi="Arial" w:cs="Arial"/>
+                <w:sz w:val="14"/>
+                <w:szCs w:val="14"/>
+                <w:lang w:val="en-US"/>
+              </w:rPr>
+            </w:pPr>
+            <w:r>
+              <w:rPr>
+                <w:rFonts w:ascii="Arial" w:hAnsi="Arial" w:cs="Arial"/>
+                <w:sz w:val="14"/>
+                <w:szCs w:val="14"/>
+                <w:lang w:val="en-US"/>
+              </w:rPr>
+              <w:t>$gulp compileIcons --bootstrap --fontawesome</w:t>
+            </w:r>
+          </w:p>
+          <w:p>
+            <w:pPr>
+              <w:jc w:val="center"/>
+              <w:rPr>
+                <w:rFonts w:ascii="Arial" w:hAnsi="Arial" w:cs="Arial"/>
+                <w:sz w:val="14"/>
+                <w:szCs w:val="14"/>
+                <w:lang w:val="en-US"/>
+              </w:rPr>
+            </w:pPr>
+          </w:p>
+        </w:tc>
+        <w:tc>
+          <w:tcPr>
+            <w:tcW w:w="4675" w:type="dxa"/>
+          </w:tcPr>
+          <w:p>
+            <w:pPr>
+              <w:jc w:val="center"/>
+              <w:rPr>
+                <w:rFonts w:ascii="Arial" w:hAnsi="Arial" w:cs="Arial"/>
+                <w:sz w:val="14"/>
+                <w:szCs w:val="14"/>
+                <w:lang w:val="en-US"/>
+              </w:rPr>
+            </w:pPr>
+          </w:p>
+          <w:p>
+            <w:pPr>
+              <w:jc w:val="center"/>
+              <w:rPr>
+                <w:rFonts w:ascii="Arial" w:hAnsi="Arial" w:cs="Arial"/>
+                <w:sz w:val="14"/>
+                <w:szCs w:val="14"/>
+                <w:lang w:val="en-US"/>
+              </w:rPr>
+            </w:pPr>
+            <w:r>
+              <w:rPr>
+                <w:rFonts w:ascii="Arial" w:hAnsi="Arial" w:cs="Arial"/>
+                <w:sz w:val="14"/>
+                <w:szCs w:val="14"/>
+                <w:lang w:val="en-US"/>
+              </w:rPr>
+              <w:t>This will compile boot bootstrap icon and fontawesome on default folder</w:t>
             </w:r>
           </w:p>
         </w:tc>
@@ -6843,7 +7119,6 @@
     <w:p>
       <w:pPr>
         <w:rPr>
-          <w:rStyle w:val="normaltextrun"/>
           <w:rFonts w:ascii="Arial" w:hAnsi="Arial" w:cs="Arial"/>
           <w:sz w:val="16"/>
           <w:szCs w:val="16"/>
@@ -6863,6 +7138,193 @@
     <w:p>
       <w:pPr>
         <w:rPr>
+          <w:rFonts w:ascii="Arial" w:hAnsi="Arial" w:cs="Arial"/>
+          <w:sz w:val="14"/>
+          <w:szCs w:val="14"/>
+          <w:lang w:val="en-US"/>
+        </w:rPr>
+      </w:pPr>
+      <w:r>
+        <w:rPr>
+          <w:rFonts w:ascii="Arial" w:hAnsi="Arial" w:cs="Arial"/>
+          <w:sz w:val="14"/>
+          <w:szCs w:val="14"/>
+          <w:lang w:val="en-US"/>
+        </w:rPr>
+        <w:t xml:space="preserve">$gulp compileIcons --bootstrap </w:t>
+      </w:r>
+      <w:r>
+        <w:rPr>
+          <w:rFonts w:ascii="Arial" w:hAnsi="Arial" w:cs="Arial"/>
+          <w:sz w:val="14"/>
+          <w:szCs w:val="14"/>
+          <w:lang w:val="en-US"/>
+        </w:rPr>
+        <w:t>--</w:t>
+      </w:r>
+      <w:r>
+        <w:rPr>
+          <w:rFonts w:ascii="Arial" w:hAnsi="Arial" w:cs="Arial"/>
+          <w:sz w:val="14"/>
+          <w:szCs w:val="14"/>
+          <w:lang w:val="en-US"/>
+        </w:rPr>
+        <w:t>fontawesome</w:t>
+      </w:r>
+      <w:r>
+        <w:rPr>
+          <w:rFonts w:ascii="Arial" w:hAnsi="Arial" w:cs="Arial"/>
+          <w:sz w:val="14"/>
+          <w:szCs w:val="14"/>
+          <w:lang w:val="en-US"/>
+        </w:rPr>
+        <w:t xml:space="preserve"> --</w:t>
+      </w:r>
+      <w:r>
+        <w:rPr>
+          <w:rFonts w:ascii="Arial" w:hAnsi="Arial" w:cs="Arial"/>
+          <w:sz w:val="14"/>
+          <w:szCs w:val="14"/>
+          <w:lang w:val="en-US"/>
+        </w:rPr>
+        <w:t>dest  bootstrap</w:t>
+      </w:r>
+      <w:r>
+        <w:rPr>
+          <w:rFonts w:ascii="Arial" w:hAnsi="Arial" w:cs="Arial"/>
+          <w:sz w:val="14"/>
+          <w:szCs w:val="14"/>
+          <w:lang w:val="en-US"/>
+        </w:rPr>
+        <w:t xml:space="preserve"> --</w:t>
+      </w:r>
+      <w:r>
+        <w:rPr>
+          <w:rFonts w:ascii="Arial" w:hAnsi="Arial" w:cs="Arial"/>
+          <w:sz w:val="14"/>
+          <w:szCs w:val="14"/>
+          <w:lang w:val="en-US"/>
+        </w:rPr>
+        <w:t xml:space="preserve">dest fontawesome  </w:t>
+      </w:r>
+    </w:p>
+    <w:p>
+      <w:pPr>
+        <w:rPr>
+          <w:rStyle w:val="normaltextrun"/>
+          <w:rFonts w:ascii="Arial" w:hAnsi="Arial" w:cs="Arial"/>
+          <w:sz w:val="16"/>
+          <w:szCs w:val="16"/>
+          <w:lang w:val="en-US"/>
+        </w:rPr>
+      </w:pPr>
+      <w:r>
+        <w:rPr>
+          <w:rStyle w:val="normaltextrun"/>
+          <w:rFonts w:ascii="Arial" w:hAnsi="Arial" w:cs="Arial"/>
+          <w:sz w:val="16"/>
+          <w:szCs w:val="16"/>
+          <w:lang w:val="en-US"/>
+        </w:rPr>
+        <w:tab/>
+        <w:t>&gt; the order of dest is base</w:t>
+      </w:r>
+      <w:r>
+        <w:rPr>
+          <w:rStyle w:val="normaltextrun"/>
+          <w:rFonts w:ascii="Arial" w:hAnsi="Arial" w:cs="Arial"/>
+          <w:sz w:val="16"/>
+          <w:szCs w:val="16"/>
+          <w:lang w:val="en-US"/>
+        </w:rPr>
+        <w:t>d</w:t>
+      </w:r>
+      <w:r>
+        <w:rPr>
+          <w:rStyle w:val="normaltextrun"/>
+          <w:rFonts w:ascii="Arial" w:hAnsi="Arial" w:cs="Arial"/>
+          <w:sz w:val="16"/>
+          <w:szCs w:val="16"/>
+          <w:lang w:val="en-US"/>
+        </w:rPr>
+        <w:t xml:space="preserve"> on the order of key</w:t>
+      </w:r>
+      <w:r>
+        <w:rPr>
+          <w:rStyle w:val="normaltextrun"/>
+          <w:rFonts w:ascii="Arial" w:hAnsi="Arial" w:cs="Arial"/>
+          <w:sz w:val="16"/>
+          <w:szCs w:val="16"/>
+          <w:lang w:val="en-US"/>
+        </w:rPr>
+        <w:t xml:space="preserve"> , if morethan dest has been </w:t>
+      </w:r>
+      <w:r>
+        <w:rPr>
+          <w:rStyle w:val="normaltextrun"/>
+          <w:rFonts w:ascii="Arial" w:hAnsi="Arial" w:cs="Arial"/>
+          <w:sz w:val="16"/>
+          <w:szCs w:val="16"/>
+          <w:lang w:val="en-US"/>
+        </w:rPr>
+        <w:t>defined</w:t>
+      </w:r>
+      <w:r>
+        <w:rPr>
+          <w:rStyle w:val="normaltextrun"/>
+          <w:rFonts w:ascii="Arial" w:hAnsi="Arial" w:cs="Arial"/>
+          <w:sz w:val="16"/>
+          <w:szCs w:val="16"/>
+          <w:lang w:val="en-US"/>
+        </w:rPr>
+        <w:t xml:space="preserve"> the third one will be drop</w:t>
+      </w:r>
+      <w:r>
+        <w:rPr>
+          <w:rStyle w:val="normaltextrun"/>
+          <w:rFonts w:ascii="Arial" w:hAnsi="Arial" w:cs="Arial"/>
+          <w:sz w:val="16"/>
+          <w:szCs w:val="16"/>
+          <w:lang w:val="en-US"/>
+        </w:rPr>
+        <w:t xml:space="preserve"> , null value of dest will result to default folder, null value on multiple dest will result to default.</w:t>
+      </w:r>
+    </w:p>
+    <w:p>
+      <w:pPr>
+        <w:ind w:firstLine="720"/>
+        <w:rPr>
+          <w:rStyle w:val="normaltextrun"/>
+          <w:rFonts w:ascii="Arial" w:hAnsi="Arial" w:cs="Arial"/>
+          <w:sz w:val="16"/>
+          <w:szCs w:val="16"/>
+          <w:lang w:val="en-US"/>
+        </w:rPr>
+      </w:pPr>
+      <w:r>
+        <w:rPr>
+          <w:rStyle w:val="normaltextrun"/>
+          <w:rFonts w:ascii="Arial" w:hAnsi="Arial" w:cs="Arial"/>
+          <w:sz w:val="16"/>
+          <w:szCs w:val="16"/>
+          <w:lang w:val="en-US"/>
+        </w:rPr>
+        <w:t xml:space="preserve">&gt; Take a note of </w:t>
+      </w:r>
+      <w:r>
+        <w:rPr>
+          <w:rStyle w:val="normaltextrun"/>
+          <w:rFonts w:ascii="Arial" w:hAnsi="Arial" w:cs="Arial"/>
+          <w:sz w:val="16"/>
+          <w:szCs w:val="16"/>
+          <w:lang w:val="en-US"/>
+        </w:rPr>
+        <w:t>bootstrap icons font reference , moving it on different dest without updating url below may result to bootstrapicon not working.</w:t>
+      </w:r>
+    </w:p>
+    <w:p>
+      <w:pPr>
+        <w:rPr>
           <w:rStyle w:val="normaltextrun"/>
           <w:rFonts w:ascii="Arial" w:hAnsi="Arial" w:cs="Arial"/>
           <w:b/>
@@ -6874,6 +7336,54 @@
           <w:lang w:val="en-US"/>
         </w:rPr>
       </w:pPr>
+      <w:r>
+        <w:rPr>
+          <w:rStyle w:val="normaltextrun"/>
+          <w:rFonts w:ascii="Arial" w:hAnsi="Arial" w:cs="Arial"/>
+          <w:b/>
+          <w:bCs/>
+          <w:color w:val="316F85"/>
+          <w:sz w:val="20"/>
+          <w:szCs w:val="20"/>
+          <w:shd w:val="clear" w:color="auto" w:fill="FFFFFF"/>
+          <w:lang w:val="en-US"/>
+        </w:rPr>
+        <w:drawing>
+          <wp:inline distT="0" distB="0" distL="0" distR="0" wp14:anchorId="6AC63035" wp14:editId="647ADDCD">
+            <wp:extent cx="5943600" cy="309245"/>
+            <wp:effectExtent l="0" t="0" r="0" b="0"/>
+            <wp:docPr id="452524495" name="Picture 1"/>
+            <wp:cNvGraphicFramePr>
+              <a:graphicFrameLocks xmlns:a="http://schemas.openxmlformats.org/drawingml/2006/main" noChangeAspect="1"/>
+            </wp:cNvGraphicFramePr>
+            <a:graphic xmlns:a="http://schemas.openxmlformats.org/drawingml/2006/main">
+              <a:graphicData uri="http://schemas.openxmlformats.org/drawingml/2006/picture">
+                <pic:pic xmlns:pic="http://schemas.openxmlformats.org/drawingml/2006/picture">
+                  <pic:nvPicPr>
+                    <pic:cNvPr id="452524495" name=""/>
+                    <pic:cNvPicPr/>
+                  </pic:nvPicPr>
+                  <pic:blipFill>
+                    <a:blip r:embed="rId4"/>
+                    <a:stretch>
+                      <a:fillRect/>
+                    </a:stretch>
+                  </pic:blipFill>
+                  <pic:spPr>
+                    <a:xfrm>
+                      <a:off x="0" y="0"/>
+                      <a:ext cx="5943600" cy="309245"/>
+                    </a:xfrm>
+                    <a:prstGeom prst="rect">
+                      <a:avLst/>
+                    </a:prstGeom>
+                  </pic:spPr>
+                </pic:pic>
+              </a:graphicData>
+            </a:graphic>
+          </wp:inline>
+        </w:drawing>
+      </w:r>
     </w:p>
     <w:p>
       <w:pPr>
@@ -7058,7 +7568,25 @@
                 <w:szCs w:val="14"/>
                 <w:lang w:val="en-US"/>
               </w:rPr>
-              <w:t>buildAllbi</w:t>
+              <w:t>buildAll</w:t>
+            </w:r>
+            <w:r>
+              <w:rPr>
+                <w:rFonts w:ascii="Arial" w:hAnsi="Arial" w:cs="Arial"/>
+                <w:sz w:val="14"/>
+                <w:szCs w:val="14"/>
+                <w:lang w:val="en-US"/>
+              </w:rPr>
+              <w:t>B</w:t>
+            </w:r>
+            <w:r>
+              <w:rPr>
+                <w:rFonts w:ascii="Arial" w:hAnsi="Arial" w:cs="Arial"/>
+                <w:sz w:val="14"/>
+                <w:szCs w:val="14"/>
+                <w:lang w:val="en-US"/>
+              </w:rPr>
+              <w:t>i</w:t>
             </w:r>
           </w:p>
         </w:tc>
@@ -7177,6 +7705,7 @@
                 <w:szCs w:val="14"/>
                 <w:lang w:val="en-US"/>
               </w:rPr>
+              <w:lastRenderedPageBreak/>
               <w:t>Note: make sure that any bootstrap</w:t>
             </w:r>
             <w:r>
@@ -7287,7 +7816,16 @@
           <w:szCs w:val="14"/>
           <w:lang w:val="en-US"/>
         </w:rPr>
-        <w:t>bi</w:t>
+        <w:t>B</w:t>
+      </w:r>
+      <w:r>
+        <w:rPr>
+          <w:rFonts w:ascii="Arial" w:hAnsi="Arial" w:cs="Arial"/>
+          <w:sz w:val="14"/>
+          <w:szCs w:val="14"/>
+          <w:lang w:val="en-US"/>
+        </w:rPr>
+        <w:t>i</w:t>
       </w:r>
     </w:p>
     <w:p>
@@ -7380,11 +7918,11 @@
       <w:r>
         <w:rPr>
           <w:rFonts w:ascii="Arial" w:hAnsi="Arial" w:cs="Arial"/>
+          <w:noProof/>
           <w:sz w:val="14"/>
           <w:szCs w:val="14"/>
           <w:lang w:val="en-US"/>
         </w:rPr>
-        <w:lastRenderedPageBreak/>
         <w:drawing>
           <wp:inline distT="0" distB="0" distL="0" distR="0" wp14:anchorId="05EB2201" wp14:editId="1F59AEAE">
             <wp:extent cx="3625913" cy="1642120"/>
@@ -7401,7 +7939,7 @@
                     <pic:cNvPicPr/>
                   </pic:nvPicPr>
                   <pic:blipFill>
-                    <a:blip r:embed="rId4"/>
+                    <a:blip r:embed="rId5"/>
                     <a:stretch>
                       <a:fillRect/>
                     </a:stretch>
@@ -7476,6 +8014,7 @@
           <w:rFonts w:ascii="Arial" w:hAnsi="Arial" w:cs="Arial"/>
           <w:b/>
           <w:bCs/>
+          <w:noProof/>
           <w:color w:val="316F85"/>
           <w:sz w:val="20"/>
           <w:szCs w:val="20"/>
@@ -7498,7 +8037,7 @@
                     <pic:cNvPicPr/>
                   </pic:nvPicPr>
                   <pic:blipFill>
-                    <a:blip r:embed="rId5"/>
+                    <a:blip r:embed="rId6"/>
                     <a:stretch>
                       <a:fillRect/>
                     </a:stretch>
@@ -7702,16 +8241,7 @@
                 <w:szCs w:val="14"/>
                 <w:lang w:val="en-US"/>
               </w:rPr>
-              <w:t>build</w:t>
-            </w:r>
-            <w:r>
-              <w:rPr>
-                <w:rFonts w:ascii="Arial" w:hAnsi="Arial" w:cs="Arial"/>
-                <w:sz w:val="14"/>
-                <w:szCs w:val="14"/>
-                <w:lang w:val="en-US"/>
-              </w:rPr>
-              <w:t>AllFa</w:t>
+              <w:t>buildAllFa</w:t>
             </w:r>
           </w:p>
         </w:tc>
@@ -7794,52 +8324,7 @@
                 <w:szCs w:val="14"/>
                 <w:lang w:val="en-US"/>
               </w:rPr>
-              <w:t>Note</w:t>
-            </w:r>
-            <w:r>
-              <w:rPr>
-                <w:rFonts w:ascii="Arial" w:hAnsi="Arial" w:cs="Arial"/>
-                <w:sz w:val="14"/>
-                <w:szCs w:val="14"/>
-                <w:lang w:val="en-US"/>
-              </w:rPr>
-              <w:t>:</w:t>
-            </w:r>
-            <w:r>
-              <w:rPr>
-                <w:rFonts w:ascii="Arial" w:hAnsi="Arial" w:cs="Arial"/>
-                <w:sz w:val="14"/>
-                <w:szCs w:val="14"/>
-                <w:lang w:val="en-US"/>
-              </w:rPr>
-              <w:t xml:space="preserve"> make sure that any </w:t>
-            </w:r>
-            <w:r>
-              <w:rPr>
-                <w:rFonts w:ascii="Arial" w:hAnsi="Arial" w:cs="Arial"/>
-                <w:sz w:val="14"/>
-                <w:szCs w:val="14"/>
-                <w:lang w:val="en-US"/>
-              </w:rPr>
-              <w:t>fontawesome</w:t>
-            </w:r>
-            <w:r>
-              <w:rPr>
-                <w:rFonts w:ascii="Arial" w:hAnsi="Arial" w:cs="Arial"/>
-                <w:sz w:val="14"/>
-                <w:szCs w:val="14"/>
-                <w:lang w:val="en-US"/>
-              </w:rPr>
-              <w:t xml:space="preserve"> is imported on src &gt; scss &gt; styles.scss</w:t>
-            </w:r>
-            <w:r>
-              <w:rPr>
-                <w:rFonts w:ascii="Arial" w:hAnsi="Arial" w:cs="Arial"/>
-                <w:sz w:val="14"/>
-                <w:szCs w:val="14"/>
-                <w:lang w:val="en-US"/>
-              </w:rPr>
-              <w:t xml:space="preserve"> to prevent duplicate styles.</w:t>
+              <w:t>Note: make sure that any fontawesome is imported on src &gt; scss &gt; styles.scss to prevent duplicate styles.</w:t>
             </w:r>
           </w:p>
           <w:p>
@@ -8022,10 +8507,12 @@
       <w:r>
         <w:rPr>
           <w:rFonts w:ascii="Arial" w:hAnsi="Arial" w:cs="Arial"/>
+          <w:noProof/>
           <w:sz w:val="12"/>
           <w:szCs w:val="12"/>
           <w:lang w:val="en-US"/>
         </w:rPr>
+        <w:lastRenderedPageBreak/>
         <w:drawing>
           <wp:inline distT="0" distB="0" distL="0" distR="0" wp14:anchorId="5F035B2B" wp14:editId="7C3A78F9">
             <wp:extent cx="4095750" cy="2077771"/>
@@ -8042,7 +8529,7 @@
                     <pic:cNvPicPr/>
                   </pic:nvPicPr>
                   <pic:blipFill>
-                    <a:blip r:embed="rId6"/>
+                    <a:blip r:embed="rId7"/>
                     <a:stretch>
                       <a:fillRect/>
                     </a:stretch>
@@ -8096,6 +8583,7 @@
       <w:r>
         <w:rPr>
           <w:rFonts w:ascii="Arial" w:hAnsi="Arial" w:cs="Arial"/>
+          <w:noProof/>
           <w:sz w:val="12"/>
           <w:szCs w:val="12"/>
           <w:lang w:val="en-US"/>
@@ -8116,7 +8604,7 @@
                     <pic:cNvPicPr/>
                   </pic:nvPicPr>
                   <pic:blipFill>
-                    <a:blip r:embed="rId7"/>
+                    <a:blip r:embed="rId8"/>
                     <a:stretch>
                       <a:fillRect/>
                     </a:stretch>
@@ -8154,7 +8642,6 @@
           <w:szCs w:val="12"/>
           <w:lang w:val="en-US"/>
         </w:rPr>
-        <w:lastRenderedPageBreak/>
         <w:t>JS reference:</w:t>
       </w:r>
     </w:p>
@@ -8171,6 +8658,7 @@
       <w:r>
         <w:rPr>
           <w:rFonts w:ascii="Arial" w:hAnsi="Arial" w:cs="Arial"/>
+          <w:noProof/>
           <w:sz w:val="12"/>
           <w:szCs w:val="12"/>
           <w:lang w:val="en-US"/>
@@ -8191,7 +8679,7 @@
                     <pic:cNvPicPr/>
                   </pic:nvPicPr>
                   <pic:blipFill>
-                    <a:blip r:embed="rId8"/>
+                    <a:blip r:embed="rId9"/>
                     <a:stretch>
                       <a:fillRect/>
                     </a:stretch>
@@ -8412,16 +8900,7 @@
                 <w:szCs w:val="14"/>
                 <w:lang w:val="en-US"/>
               </w:rPr>
-              <w:t>build</w:t>
-            </w:r>
-            <w:r>
-              <w:rPr>
-                <w:rFonts w:ascii="Arial" w:hAnsi="Arial" w:cs="Arial"/>
-                <w:sz w:val="14"/>
-                <w:szCs w:val="14"/>
-                <w:lang w:val="en-US"/>
-              </w:rPr>
-              <w:t>Init</w:t>
+              <w:t>buildInit</w:t>
             </w:r>
           </w:p>
         </w:tc>
@@ -8524,21 +9003,7 @@
           <w:shd w:val="clear" w:color="auto" w:fill="FFFFFF"/>
           <w:lang w:val="en-US"/>
         </w:rPr>
-        <w:t>Watch Options</w:t>
-      </w:r>
-      <w:r>
-        <w:rPr>
-          <w:rStyle w:val="normaltextrun"/>
-          <w:rFonts w:ascii="Arial" w:hAnsi="Arial" w:cs="Arial"/>
-          <w:b/>
-          <w:bCs/>
-          <w:color w:val="316F85"/>
-          <w:sz w:val="20"/>
-          <w:szCs w:val="20"/>
-          <w:shd w:val="clear" w:color="auto" w:fill="FFFFFF"/>
-          <w:lang w:val="en-US"/>
-        </w:rPr>
-        <w:t>: List of Commands</w:t>
+        <w:t>Watch Options: List of Commands</w:t>
       </w:r>
     </w:p>
     <w:p>
@@ -8732,16 +9197,7 @@
                 <w:szCs w:val="14"/>
                 <w:lang w:val="en-US"/>
               </w:rPr>
-              <w:t>Watch</w:t>
-            </w:r>
-            <w:r>
-              <w:rPr>
-                <w:rFonts w:ascii="Arial" w:hAnsi="Arial" w:cs="Arial"/>
-                <w:sz w:val="14"/>
-                <w:szCs w:val="14"/>
-                <w:lang w:val="en-US"/>
-              </w:rPr>
-              <w:t xml:space="preserve"> </w:t>
+              <w:t xml:space="preserve">Watch </w:t>
             </w:r>
             <w:r>
               <w:rPr>
@@ -8826,21 +9282,7 @@
           <w:shd w:val="clear" w:color="auto" w:fill="FFFFFF"/>
           <w:lang w:val="en-US"/>
         </w:rPr>
-        <w:t>Resources</w:t>
-      </w:r>
-      <w:r>
-        <w:rPr>
-          <w:rStyle w:val="normaltextrun"/>
-          <w:rFonts w:ascii="Arial" w:hAnsi="Arial" w:cs="Arial"/>
-          <w:b/>
-          <w:bCs/>
-          <w:color w:val="316F85"/>
-          <w:sz w:val="20"/>
-          <w:szCs w:val="20"/>
-          <w:shd w:val="clear" w:color="auto" w:fill="FFFFFF"/>
-          <w:lang w:val="en-US"/>
-        </w:rPr>
-        <w:t xml:space="preserve"> Options: List of Commands</w:t>
+        <w:t>Resources Options: List of Commands</w:t>
       </w:r>
     </w:p>
     <w:p>

</xml_diff>

<commit_message>
update docs , fix issues on css, update key check, fix issues on resources
</commit_message>
<xml_diff>
--- a/docs/Theme_Doc_2.0.docx
+++ b/docs/Theme_Doc_2.0.docx
@@ -7257,7 +7257,27 @@
           <w:szCs w:val="16"/>
           <w:lang w:val="en-US"/>
         </w:rPr>
-        <w:t xml:space="preserve"> , if morethan dest has been </w:t>
+        <w:t xml:space="preserve"> , if </w:t>
+      </w:r>
+      <w:r>
+        <w:rPr>
+          <w:rStyle w:val="normaltextrun"/>
+          <w:rFonts w:ascii="Arial" w:hAnsi="Arial" w:cs="Arial"/>
+          <w:sz w:val="16"/>
+          <w:szCs w:val="16"/>
+          <w:lang w:val="en-US"/>
+        </w:rPr>
+        <w:t>more than</w:t>
+      </w:r>
+      <w:r>
+        <w:rPr>
+          <w:rStyle w:val="normaltextrun"/>
+          <w:rFonts w:ascii="Arial" w:hAnsi="Arial" w:cs="Arial"/>
+          <w:sz w:val="16"/>
+          <w:szCs w:val="16"/>
+          <w:lang w:val="en-US"/>
+        </w:rPr>
+        <w:t xml:space="preserve"> dest has been </w:t>
       </w:r>
       <w:r>
         <w:rPr>
@@ -7309,7 +7329,27 @@
           <w:szCs w:val="16"/>
           <w:lang w:val="en-US"/>
         </w:rPr>
-        <w:t xml:space="preserve">&gt; Take a note of </w:t>
+        <w:t xml:space="preserve">&gt; Take </w:t>
+      </w:r>
+      <w:r>
+        <w:rPr>
+          <w:rStyle w:val="normaltextrun"/>
+          <w:rFonts w:ascii="Arial" w:hAnsi="Arial" w:cs="Arial"/>
+          <w:sz w:val="16"/>
+          <w:szCs w:val="16"/>
+          <w:lang w:val="en-US"/>
+        </w:rPr>
+        <w:t>note</w:t>
+      </w:r>
+      <w:r>
+        <w:rPr>
+          <w:rStyle w:val="normaltextrun"/>
+          <w:rFonts w:ascii="Arial" w:hAnsi="Arial" w:cs="Arial"/>
+          <w:sz w:val="16"/>
+          <w:szCs w:val="16"/>
+          <w:lang w:val="en-US"/>
+        </w:rPr>
+        <w:t xml:space="preserve"> of </w:t>
       </w:r>
       <w:r>
         <w:rPr>
@@ -7342,6 +7382,7 @@
           <w:rFonts w:ascii="Arial" w:hAnsi="Arial" w:cs="Arial"/>
           <w:b/>
           <w:bCs/>
+          <w:noProof/>
           <w:color w:val="316F85"/>
           <w:sz w:val="20"/>
           <w:szCs w:val="20"/>
@@ -9335,7 +9376,7 @@
           <w:shd w:val="clear" w:color="auto" w:fill="FFFFFF"/>
           <w:lang w:val="en-US"/>
         </w:rPr>
-        <w:t>[commands]</w:t>
+        <w:t>move –src [source] –dest [destination]</w:t>
       </w:r>
     </w:p>
     <w:tbl>
@@ -9442,44 +9483,318 @@
               </w:rPr>
               <w:t>move</w:t>
             </w:r>
-          </w:p>
-          <w:p>
-            <w:pPr>
-              <w:jc w:val="center"/>
-              <w:rPr>
-                <w:rFonts w:ascii="Arial" w:hAnsi="Arial" w:cs="Arial"/>
-                <w:sz w:val="14"/>
-                <w:szCs w:val="14"/>
-                <w:lang w:val="en-US"/>
-              </w:rPr>
-            </w:pPr>
-          </w:p>
-        </w:tc>
-        <w:tc>
-          <w:tcPr>
-            <w:tcW w:w="4675" w:type="dxa"/>
-          </w:tcPr>
-          <w:p>
-            <w:pPr>
-              <w:jc w:val="center"/>
-              <w:rPr>
-                <w:rFonts w:ascii="Arial" w:hAnsi="Arial" w:cs="Arial"/>
-                <w:sz w:val="14"/>
-                <w:szCs w:val="14"/>
-                <w:lang w:val="en-US"/>
-              </w:rPr>
-            </w:pPr>
-          </w:p>
-          <w:p>
-            <w:pPr>
-              <w:jc w:val="center"/>
-              <w:rPr>
-                <w:rFonts w:ascii="Arial" w:hAnsi="Arial" w:cs="Arial"/>
-                <w:sz w:val="14"/>
-                <w:szCs w:val="14"/>
-                <w:lang w:val="en-US"/>
-              </w:rPr>
-            </w:pPr>
+            <w:r>
+              <w:rPr>
+                <w:rFonts w:ascii="Arial" w:hAnsi="Arial" w:cs="Arial"/>
+                <w:sz w:val="14"/>
+                <w:szCs w:val="14"/>
+                <w:lang w:val="en-US"/>
+              </w:rPr>
+              <w:t xml:space="preserve"> –</w:t>
+            </w:r>
+            <w:r>
+              <w:rPr>
+                <w:sz w:val="14"/>
+                <w:szCs w:val="14"/>
+              </w:rPr>
+              <w:t>src source –dest destination</w:t>
+            </w:r>
+          </w:p>
+          <w:p>
+            <w:pPr>
+              <w:jc w:val="center"/>
+              <w:rPr>
+                <w:rFonts w:ascii="Arial" w:hAnsi="Arial" w:cs="Arial"/>
+                <w:sz w:val="14"/>
+                <w:szCs w:val="14"/>
+                <w:lang w:val="en-US"/>
+              </w:rPr>
+            </w:pPr>
+          </w:p>
+        </w:tc>
+        <w:tc>
+          <w:tcPr>
+            <w:tcW w:w="4675" w:type="dxa"/>
+          </w:tcPr>
+          <w:p>
+            <w:pPr>
+              <w:jc w:val="center"/>
+              <w:rPr>
+                <w:rFonts w:ascii="Arial" w:hAnsi="Arial" w:cs="Arial"/>
+                <w:sz w:val="14"/>
+                <w:szCs w:val="14"/>
+                <w:lang w:val="en-US"/>
+              </w:rPr>
+            </w:pPr>
+          </w:p>
+          <w:p>
+            <w:pPr>
+              <w:jc w:val="center"/>
+              <w:rPr>
+                <w:sz w:val="14"/>
+                <w:szCs w:val="14"/>
+              </w:rPr>
+            </w:pPr>
+            <w:r>
+              <w:rPr>
+                <w:sz w:val="14"/>
+                <w:szCs w:val="14"/>
+              </w:rPr>
+              <w:t xml:space="preserve">Move the folder or file </w:t>
+            </w:r>
+            <w:r>
+              <w:rPr>
+                <w:sz w:val="14"/>
+                <w:szCs w:val="14"/>
+              </w:rPr>
+              <w:t xml:space="preserve">under the source specified(not the specified src that was enter but under it, if it is a folder) </w:t>
+            </w:r>
+            <w:r>
+              <w:rPr>
+                <w:sz w:val="14"/>
+                <w:szCs w:val="14"/>
+              </w:rPr>
+              <w:t xml:space="preserve">on resources folder to specified section on build. Note that the current setting is lock on build destination, to unlock this you will need to change it on config, if this is </w:t>
+            </w:r>
+            <w:r>
+              <w:rPr>
+                <w:sz w:val="14"/>
+                <w:szCs w:val="14"/>
+              </w:rPr>
+              <w:t>unlocked</w:t>
+            </w:r>
+            <w:r>
+              <w:rPr>
+                <w:sz w:val="14"/>
+                <w:szCs w:val="14"/>
+              </w:rPr>
+              <w:t xml:space="preserve"> it can be move </w:t>
+            </w:r>
+            <w:r>
+              <w:rPr>
+                <w:sz w:val="14"/>
+                <w:szCs w:val="14"/>
+              </w:rPr>
+              <w:t>anywhere (</w:t>
+            </w:r>
+            <w:r>
+              <w:rPr>
+                <w:sz w:val="14"/>
+                <w:szCs w:val="14"/>
+              </w:rPr>
+              <w:t>not yet tested)</w:t>
+            </w:r>
+            <w:r>
+              <w:rPr>
+                <w:sz w:val="14"/>
+                <w:szCs w:val="14"/>
+              </w:rPr>
+              <w:t>.</w:t>
+            </w:r>
+          </w:p>
+          <w:p>
+            <w:pPr>
+              <w:jc w:val="center"/>
+              <w:rPr>
+                <w:rFonts w:ascii="Arial" w:hAnsi="Arial" w:cs="Arial"/>
+                <w:sz w:val="14"/>
+                <w:szCs w:val="14"/>
+                <w:lang w:val="en-US"/>
+              </w:rPr>
+            </w:pPr>
+          </w:p>
+        </w:tc>
+      </w:tr>
+      <w:tr>
+        <w:tc>
+          <w:tcPr>
+            <w:tcW w:w="4675" w:type="dxa"/>
+          </w:tcPr>
+          <w:p>
+            <w:pPr>
+              <w:jc w:val="center"/>
+              <w:rPr>
+                <w:rFonts w:ascii="Arial" w:hAnsi="Arial" w:cs="Arial"/>
+                <w:sz w:val="14"/>
+                <w:szCs w:val="14"/>
+                <w:lang w:val="en-US"/>
+              </w:rPr>
+            </w:pPr>
+            <w:r>
+              <w:rPr>
+                <w:rFonts w:ascii="Arial" w:hAnsi="Arial" w:cs="Arial"/>
+                <w:sz w:val="14"/>
+                <w:szCs w:val="14"/>
+                <w:lang w:val="en-US"/>
+              </w:rPr>
+              <w:t>Usage</w:t>
+            </w:r>
+          </w:p>
+        </w:tc>
+        <w:tc>
+          <w:tcPr>
+            <w:tcW w:w="4675" w:type="dxa"/>
+          </w:tcPr>
+          <w:p>
+            <w:pPr>
+              <w:jc w:val="center"/>
+              <w:rPr>
+                <w:rFonts w:ascii="Arial" w:hAnsi="Arial" w:cs="Arial"/>
+                <w:sz w:val="14"/>
+                <w:szCs w:val="14"/>
+                <w:lang w:val="en-US"/>
+              </w:rPr>
+            </w:pPr>
+          </w:p>
+        </w:tc>
+      </w:tr>
+      <w:tr>
+        <w:tc>
+          <w:tcPr>
+            <w:tcW w:w="4675" w:type="dxa"/>
+          </w:tcPr>
+          <w:p>
+            <w:pPr>
+              <w:jc w:val="center"/>
+              <w:rPr>
+                <w:rFonts w:ascii="Arial" w:hAnsi="Arial" w:cs="Arial"/>
+                <w:sz w:val="14"/>
+                <w:szCs w:val="14"/>
+                <w:lang w:val="en-US"/>
+              </w:rPr>
+            </w:pPr>
+            <w:r>
+              <w:rPr>
+                <w:rFonts w:ascii="Arial" w:hAnsi="Arial" w:cs="Arial"/>
+                <w:sz w:val="14"/>
+                <w:szCs w:val="14"/>
+                <w:lang w:val="en-US"/>
+              </w:rPr>
+              <w:lastRenderedPageBreak/>
+              <w:t>gulp move --src prismjs/css --dest css/inc</w:t>
+            </w:r>
+          </w:p>
+        </w:tc>
+        <w:tc>
+          <w:tcPr>
+            <w:tcW w:w="4675" w:type="dxa"/>
+          </w:tcPr>
+          <w:p>
+            <w:pPr>
+              <w:jc w:val="center"/>
+              <w:rPr>
+                <w:rFonts w:ascii="Arial" w:hAnsi="Arial" w:cs="Arial"/>
+                <w:sz w:val="14"/>
+                <w:szCs w:val="14"/>
+                <w:lang w:val="en-US"/>
+              </w:rPr>
+            </w:pPr>
+            <w:r>
+              <w:rPr>
+                <w:rFonts w:ascii="Arial" w:hAnsi="Arial" w:cs="Arial"/>
+                <w:sz w:val="14"/>
+                <w:szCs w:val="14"/>
+                <w:lang w:val="en-US"/>
+              </w:rPr>
+              <w:t>Sample of moving /resources/prismjs/css</w:t>
+            </w:r>
+            <w:r>
+              <w:rPr>
+                <w:rFonts w:ascii="Arial" w:hAnsi="Arial" w:cs="Arial"/>
+                <w:sz w:val="14"/>
+                <w:szCs w:val="14"/>
+                <w:lang w:val="en-US"/>
+              </w:rPr>
+              <w:t>, files and folders</w:t>
+            </w:r>
+            <w:r>
+              <w:rPr>
+                <w:rFonts w:ascii="Arial" w:hAnsi="Arial" w:cs="Arial"/>
+                <w:sz w:val="14"/>
+                <w:szCs w:val="14"/>
+                <w:lang w:val="en-US"/>
+              </w:rPr>
+              <w:t xml:space="preserve"> </w:t>
+            </w:r>
+            <w:r>
+              <w:rPr>
+                <w:rFonts w:ascii="Arial" w:hAnsi="Arial" w:cs="Arial"/>
+                <w:sz w:val="14"/>
+                <w:szCs w:val="14"/>
+                <w:lang w:val="en-US"/>
+              </w:rPr>
+              <w:t>under it</w:t>
+            </w:r>
+            <w:r>
+              <w:rPr>
+                <w:rFonts w:ascii="Arial" w:hAnsi="Arial" w:cs="Arial"/>
+                <w:sz w:val="14"/>
+                <w:szCs w:val="14"/>
+                <w:lang w:val="en-US"/>
+              </w:rPr>
+              <w:t xml:space="preserve"> on build/css/inc</w:t>
+            </w:r>
+          </w:p>
+        </w:tc>
+      </w:tr>
+      <w:tr>
+        <w:tc>
+          <w:tcPr>
+            <w:tcW w:w="4675" w:type="dxa"/>
+          </w:tcPr>
+          <w:p>
+            <w:pPr>
+              <w:jc w:val="center"/>
+              <w:rPr>
+                <w:rFonts w:ascii="Arial" w:hAnsi="Arial" w:cs="Arial"/>
+                <w:sz w:val="14"/>
+                <w:szCs w:val="14"/>
+                <w:lang w:val="en-US"/>
+              </w:rPr>
+            </w:pPr>
+            <w:r>
+              <w:rPr>
+                <w:rFonts w:ascii="Arial" w:hAnsi="Arial" w:cs="Arial"/>
+                <w:sz w:val="14"/>
+                <w:szCs w:val="14"/>
+                <w:lang w:val="en-US"/>
+              </w:rPr>
+              <w:t xml:space="preserve">gulp move --src prismjs/css --dest </w:t>
+            </w:r>
+          </w:p>
+        </w:tc>
+        <w:tc>
+          <w:tcPr>
+            <w:tcW w:w="4675" w:type="dxa"/>
+          </w:tcPr>
+          <w:p>
+            <w:pPr>
+              <w:jc w:val="center"/>
+              <w:rPr>
+                <w:rFonts w:ascii="Arial" w:hAnsi="Arial" w:cs="Arial"/>
+                <w:sz w:val="14"/>
+                <w:szCs w:val="14"/>
+                <w:lang w:val="en-US"/>
+              </w:rPr>
+            </w:pPr>
+            <w:r>
+              <w:rPr>
+                <w:rFonts w:ascii="Arial" w:hAnsi="Arial" w:cs="Arial"/>
+                <w:sz w:val="14"/>
+                <w:szCs w:val="14"/>
+                <w:lang w:val="en-US"/>
+              </w:rPr>
+              <w:t>Sample of moving /resources/prismjs/css, files and folders under it on</w:t>
+            </w:r>
+            <w:r>
+              <w:rPr>
+                <w:rFonts w:ascii="Arial" w:hAnsi="Arial" w:cs="Arial"/>
+                <w:sz w:val="14"/>
+                <w:szCs w:val="14"/>
+                <w:lang w:val="en-US"/>
+              </w:rPr>
+              <w:t xml:space="preserve"> null –dest will result to /build as default.</w:t>
+            </w:r>
           </w:p>
         </w:tc>
       </w:tr>

</xml_diff>

<commit_message>
JS class update, logo added  and test
</commit_message>
<xml_diff>
--- a/docs/Theme_Doc_2.0.docx
+++ b/docs/Theme_Doc_2.0.docx
@@ -4220,6 +4220,15 @@
                 <w:lang w:val="en-US"/>
               </w:rPr>
             </w:pPr>
+            <w:r>
+              <w:rPr>
+                <w:rFonts w:ascii="Arial" w:hAnsi="Arial" w:cs="Arial"/>
+                <w:sz w:val="14"/>
+                <w:szCs w:val="14"/>
+                <w:lang w:val="en-US"/>
+              </w:rPr>
+              <w:t>--js</w:t>
+            </w:r>
           </w:p>
           <w:p>
             <w:pPr>
@@ -4257,6 +4266,16 @@
                 <w:lang w:val="en-US"/>
               </w:rPr>
             </w:pPr>
+            <w:r>
+              <w:rPr>
+                <w:rFonts w:ascii="Arial" w:hAnsi="Arial" w:cs="Arial"/>
+                <w:sz w:val="14"/>
+                <w:szCs w:val="14"/>
+                <w:lang w:val="en-US"/>
+              </w:rPr>
+              <w:lastRenderedPageBreak/>
+              <w:t>Compile JS</w:t>
+            </w:r>
           </w:p>
           <w:p>
             <w:pPr>
@@ -9784,16 +9803,7 @@
                 <w:szCs w:val="14"/>
                 <w:lang w:val="en-US"/>
               </w:rPr>
-              <w:t>Sample of moving /resources/prismjs/css, files and folders under it on</w:t>
-            </w:r>
-            <w:r>
-              <w:rPr>
-                <w:rFonts w:ascii="Arial" w:hAnsi="Arial" w:cs="Arial"/>
-                <w:sz w:val="14"/>
-                <w:szCs w:val="14"/>
-                <w:lang w:val="en-US"/>
-              </w:rPr>
-              <w:t xml:space="preserve"> null –dest will result to /build as default.</w:t>
+              <w:t>Sample of moving /resources/prismjs/css, files and folders under it on null –dest will result to /build as default.</w:t>
             </w:r>
           </w:p>
         </w:tc>

</xml_diff>